<commit_message>
Table formatting. Documentation of institutional factors and indicators
</commit_message>
<xml_diff>
--- a/Tables/Table16SI.docx
+++ b/Tables/Table16SI.docx
@@ -1,6 +1,6 @@
 
 <file path=word/document.xml><?xml version="1.0" encoding="utf-8"?>
-<w:document xmlns:w="http://schemas.openxmlformats.org/wordprocessingml/2006/main" xmlns:m="http://schemas.openxmlformats.org/officeDocument/2006/math" xmlns:r="http://schemas.openxmlformats.org/officeDocument/2006/relationships" xmlns:w14="http://schemas.microsoft.com/office/word/2010/wordml" xmlns:wp="http://schemas.openxmlformats.org/drawingml/2006/wordprocessingDrawing" xmlns:a="http://schemas.openxmlformats.org/drawingml/2006/main" xmlns:w15="http://schemas.microsoft.com/office/word/2012/wordml" xmlns:mc="http://schemas.openxmlformats.org/markup-compatibility/2006" xmlns:ns9="http://schemas.openxmlformats.org/schemaLibrary/2006/main" xmlns:wne="http://schemas.microsoft.com/office/word/2006/wordml" xmlns:c="http://schemas.openxmlformats.org/drawingml/2006/chart" xmlns:ns12="http://schemas.openxmlformats.org/drawingml/2006/chartDrawing" xmlns:dgm="http://schemas.openxmlformats.org/drawingml/2006/diagram" xmlns:pic="http://schemas.openxmlformats.org/drawingml/2006/picture" xmlns:xdr="http://schemas.openxmlformats.org/drawingml/2006/spreadsheetDrawing" xmlns:dsp="http://schemas.microsoft.com/office/drawing/2008/diagram" xmlns:v="urn:schemas-microsoft-com:vml" xmlns:o="urn:schemas-microsoft-com:office:office" xmlns:ns19="urn:schemas-microsoft-com:office:excel" xmlns:w10="urn:schemas-microsoft-com:office:word" xmlns:ns21="urn:schemas-microsoft-com:office:powerpoint" xmlns:ns23="http://schemas.microsoft.com/office/2006/coverPageProps" xmlns:odx="http://opendope.org/xpaths" xmlns:odc="http://opendope.org/conditions" xmlns:odq="http://opendope.org/questions" xmlns:oda="http://opendope.org/answers" xmlns:odi="http://opendope.org/components" xmlns:odgm="http://opendope.org/SmartArt/DataHierarchy" xmlns:ns30="http://schemas.openxmlformats.org/officeDocument/2006/bibliography" xmlns:ns31="http://schemas.openxmlformats.org/drawingml/2006/compatibility" xmlns:ns32="http://schemas.openxmlformats.org/drawingml/2006/lockedCanvas" mc:Ignorable="w14 w15">
+<w:document xmlns:w="http://schemas.openxmlformats.org/wordprocessingml/2006/main" xmlns:m="http://schemas.openxmlformats.org/officeDocument/2006/math" xmlns:r="http://schemas.openxmlformats.org/officeDocument/2006/relationships" xmlns:w14="http://schemas.microsoft.com/office/word/2010/wordml" xmlns:wp="http://schemas.openxmlformats.org/drawingml/2006/wordprocessingDrawing" xmlns:a="http://schemas.openxmlformats.org/drawingml/2006/main" xmlns:w15="http://schemas.microsoft.com/office/word/2012/wordml" xmlns:ns8="http://schemas.openxmlformats.org/schemaLibrary/2006/main" xmlns:mc="http://schemas.openxmlformats.org/markup-compatibility/2006" xmlns:wne="http://schemas.microsoft.com/office/word/2006/wordml" xmlns:c="http://schemas.openxmlformats.org/drawingml/2006/chart" xmlns:ns12="http://schemas.openxmlformats.org/drawingml/2006/chartDrawing" xmlns:dgm="http://schemas.openxmlformats.org/drawingml/2006/diagram" xmlns:pic="http://schemas.openxmlformats.org/drawingml/2006/picture" xmlns:xdr="http://schemas.openxmlformats.org/drawingml/2006/spreadsheetDrawing" xmlns:dsp="http://schemas.microsoft.com/office/drawing/2008/diagram" xmlns:v="urn:schemas-microsoft-com:vml" xmlns:o="urn:schemas-microsoft-com:office:office" xmlns:ns19="urn:schemas-microsoft-com:office:excel" xmlns:w10="urn:schemas-microsoft-com:office:word" xmlns:ns21="urn:schemas-microsoft-com:office:powerpoint" xmlns:ns23="http://schemas.microsoft.com/office/2006/coverPageProps" xmlns:odx="http://opendope.org/xpaths" xmlns:odc="http://opendope.org/conditions" xmlns:odq="http://opendope.org/questions" xmlns:oda="http://opendope.org/answers" xmlns:odi="http://opendope.org/components" xmlns:odgm="http://opendope.org/SmartArt/DataHierarchy" xmlns:ns30="http://schemas.openxmlformats.org/officeDocument/2006/bibliography" xmlns:ns31="http://schemas.openxmlformats.org/drawingml/2006/compatibility" xmlns:ns32="http://schemas.openxmlformats.org/drawingml/2006/lockedCanvas" mc:Ignorable="w14 w15">
   <w:body>
     <w:p>
       <w:pPr>
@@ -57,9 +57,9 @@
                 <w:rFonts w:ascii="Times New Roman" w:hAnsi="Times New Roman" w:cs="Times New Roman"/>
                 <w:i w:val="true"/>
                 <w:color w:val="000000"/>
-                <w:sz w:val="22"/>
-              </w:rPr>
-              <w:t xml:space="preserve">COUNTRIES</w:t>
+                <w:sz w:val="20"/>
+              </w:rPr>
+              <w:t xml:space="preserve"/>
             </w:r>
           </w:p>
         </w:tc>
@@ -83,9 +83,19 @@
                 <w:rFonts w:ascii="Times New Roman" w:hAnsi="Times New Roman" w:cs="Times New Roman"/>
                 <w:i w:val="true"/>
                 <w:color w:val="000000"/>
-                <w:sz w:val="22"/>
+                <w:sz w:val="20"/>
               </w:rPr>
               <w:t xml:space="preserve">Norganizations</w:t>
+            </w:r>
+            <w:r>
+              <w:rPr>
+                <w:rFonts w:ascii="Times New Roman" w:hAnsi="Times New Roman" w:cs="Times New Roman"/>
+                <w:i w:val="true"/>
+                <w:color w:val="000000"/>
+                <w:sz w:val="20"/>
+              </w:rPr>
+              <w:br/>
+              <w:t xml:space="preserve">2017</w:t>
             </w:r>
           </w:p>
         </w:tc>
@@ -109,9 +119,19 @@
                 <w:rFonts w:ascii="Times New Roman" w:hAnsi="Times New Roman" w:cs="Times New Roman"/>
                 <w:i w:val="true"/>
                 <w:color w:val="000000"/>
-                <w:sz w:val="22"/>
-              </w:rPr>
-              <w:t xml:space="preserve">Norganizations_norm</w:t>
+                <w:sz w:val="20"/>
+              </w:rPr>
+              <w:t xml:space="preserve">Norganizations'</w:t>
+            </w:r>
+            <w:r>
+              <w:rPr>
+                <w:rFonts w:ascii="Times New Roman" w:hAnsi="Times New Roman" w:cs="Times New Roman"/>
+                <w:i w:val="true"/>
+                <w:color w:val="000000"/>
+                <w:sz w:val="20"/>
+              </w:rPr>
+              <w:br/>
+              <w:t xml:space="preserve">(normalized)</w:t>
             </w:r>
           </w:p>
         </w:tc>
@@ -135,7 +155,7 @@
                 <w:rFonts w:ascii="Times New Roman" w:hAnsi="Times New Roman" w:cs="Times New Roman"/>
                 <w:i w:val="true"/>
                 <w:color w:val="000000"/>
-                <w:sz w:val="22"/>
+                <w:sz w:val="20"/>
               </w:rPr>
               <w:t xml:space="preserve">CO.MANAGEMENT</w:t>
             </w:r>
@@ -156,7 +176,7 @@
               <w:pBdr/>
               <w:spacing w:before="20" w:after="20"/>
               <w:ind w:left="20" w:right="20"/>
-              <w:jc w:val="left"/>
+              <w:jc w:val="right"/>
             </w:pPr>
             <w:r>
               <w:rPr>
@@ -204,7 +224,7 @@
                 <w:color w:val="000000"/>
                 <w:sz w:val="20"/>
               </w:rPr>
-              <w:t xml:space="preserve">1</w:t>
+              <w:t xml:space="preserve">1.00</w:t>
             </w:r>
           </w:p>
         </w:tc>
@@ -234,7 +254,7 @@
                 <w:color w:val="000000"/>
                 <w:sz w:val="20"/>
               </w:rPr>
-              <w:t xml:space="preserve">0</w:t>
+              <w:t xml:space="preserve">0.00</w:t>
             </w:r>
           </w:p>
         </w:tc>
@@ -264,7 +284,7 @@
                 <w:color w:val="000000"/>
                 <w:sz w:val="20"/>
               </w:rPr>
-              <w:t xml:space="preserve">0</w:t>
+              <w:t xml:space="preserve">0.00</w:t>
             </w:r>
           </w:p>
         </w:tc>
@@ -283,7 +303,7 @@
               <w:pBdr/>
               <w:spacing w:before="20" w:after="20"/>
               <w:ind w:left="20" w:right="20"/>
-              <w:jc w:val="left"/>
+              <w:jc w:val="right"/>
             </w:pPr>
             <w:r>
               <w:rPr>
@@ -331,7 +351,7 @@
                 <w:color w:val="000000"/>
                 <w:sz w:val="20"/>
               </w:rPr>
-              <w:t xml:space="preserve">2</w:t>
+              <w:t xml:space="preserve">2.00</w:t>
             </w:r>
           </w:p>
         </w:tc>
@@ -410,7 +430,7 @@
               <w:pBdr/>
               <w:spacing w:before="20" w:after="20"/>
               <w:ind w:left="20" w:right="20"/>
-              <w:jc w:val="left"/>
+              <w:jc w:val="right"/>
             </w:pPr>
             <w:r>
               <w:rPr>
@@ -458,7 +478,7 @@
                 <w:color w:val="000000"/>
                 <w:sz w:val="20"/>
               </w:rPr>
-              <w:t xml:space="preserve">14</w:t>
+              <w:t xml:space="preserve">14.00</w:t>
             </w:r>
           </w:p>
         </w:tc>
@@ -537,7 +557,7 @@
               <w:pBdr/>
               <w:spacing w:before="20" w:after="20"/>
               <w:ind w:left="20" w:right="20"/>
-              <w:jc w:val="left"/>
+              <w:jc w:val="right"/>
             </w:pPr>
             <w:r>
               <w:rPr>
@@ -585,7 +605,7 @@
                 <w:color w:val="000000"/>
                 <w:sz w:val="20"/>
               </w:rPr>
-              <w:t xml:space="preserve">7</w:t>
+              <w:t xml:space="preserve">7.00</w:t>
             </w:r>
           </w:p>
         </w:tc>
@@ -664,7 +684,7 @@
               <w:pBdr/>
               <w:spacing w:before="20" w:after="20"/>
               <w:ind w:left="20" w:right="20"/>
-              <w:jc w:val="left"/>
+              <w:jc w:val="right"/>
             </w:pPr>
             <w:r>
               <w:rPr>
@@ -712,7 +732,7 @@
                 <w:color w:val="000000"/>
                 <w:sz w:val="20"/>
               </w:rPr>
-              <w:t xml:space="preserve">5</w:t>
+              <w:t xml:space="preserve">5.00</w:t>
             </w:r>
           </w:p>
         </w:tc>
@@ -742,7 +762,7 @@
                 <w:color w:val="000000"/>
                 <w:sz w:val="20"/>
               </w:rPr>
-              <w:t xml:space="preserve">0.1</w:t>
+              <w:t xml:space="preserve">0.10</w:t>
             </w:r>
           </w:p>
         </w:tc>
@@ -772,7 +792,7 @@
                 <w:color w:val="000000"/>
                 <w:sz w:val="20"/>
               </w:rPr>
-              <w:t xml:space="preserve">0.1</w:t>
+              <w:t xml:space="preserve">0.10</w:t>
             </w:r>
           </w:p>
         </w:tc>
@@ -791,7 +811,7 @@
               <w:pBdr/>
               <w:spacing w:before="20" w:after="20"/>
               <w:ind w:left="20" w:right="20"/>
-              <w:jc w:val="left"/>
+              <w:jc w:val="right"/>
             </w:pPr>
             <w:r>
               <w:rPr>
@@ -839,7 +859,7 @@
                 <w:color w:val="000000"/>
                 <w:sz w:val="20"/>
               </w:rPr>
-              <w:t xml:space="preserve">40</w:t>
+              <w:t xml:space="preserve">40.00</w:t>
             </w:r>
           </w:p>
         </w:tc>
@@ -869,7 +889,7 @@
                 <w:color w:val="000000"/>
                 <w:sz w:val="20"/>
               </w:rPr>
-              <w:t xml:space="preserve">1</w:t>
+              <w:t xml:space="preserve">1.00</w:t>
             </w:r>
           </w:p>
         </w:tc>
@@ -899,7 +919,7 @@
                 <w:color w:val="000000"/>
                 <w:sz w:val="20"/>
               </w:rPr>
-              <w:t xml:space="preserve">1</w:t>
+              <w:t xml:space="preserve">1.00</w:t>
             </w:r>
           </w:p>
         </w:tc>
@@ -918,7 +938,7 @@
               <w:pBdr/>
               <w:spacing w:before="20" w:after="20"/>
               <w:ind w:left="20" w:right="20"/>
-              <w:jc w:val="left"/>
+              <w:jc w:val="right"/>
             </w:pPr>
             <w:r>
               <w:rPr>
@@ -966,7 +986,7 @@
                 <w:color w:val="000000"/>
                 <w:sz w:val="20"/>
               </w:rPr>
-              <w:t xml:space="preserve">21</w:t>
+              <w:t xml:space="preserve">21.00</w:t>
             </w:r>
           </w:p>
         </w:tc>
@@ -1045,7 +1065,7 @@
               <w:pBdr/>
               <w:spacing w:before="20" w:after="20"/>
               <w:ind w:left="20" w:right="20"/>
-              <w:jc w:val="left"/>
+              <w:jc w:val="right"/>
             </w:pPr>
             <w:r>
               <w:rPr>
@@ -1093,7 +1113,7 @@
                 <w:color w:val="000000"/>
                 <w:sz w:val="20"/>
               </w:rPr>
-              <w:t xml:space="preserve">4</w:t>
+              <w:t xml:space="preserve">4.00</w:t>
             </w:r>
           </w:p>
         </w:tc>
@@ -1172,7 +1192,7 @@
               <w:pBdr/>
               <w:spacing w:before="20" w:after="20"/>
               <w:ind w:left="20" w:right="20"/>
-              <w:jc w:val="left"/>
+              <w:jc w:val="right"/>
             </w:pPr>
             <w:r>
               <w:rPr>
@@ -1220,7 +1240,7 @@
                 <w:color w:val="000000"/>
                 <w:sz w:val="20"/>
               </w:rPr>
-              <w:t xml:space="preserve">3</w:t>
+              <w:t xml:space="preserve">3.00</w:t>
             </w:r>
           </w:p>
         </w:tc>
@@ -1299,7 +1319,7 @@
               <w:pBdr/>
               <w:spacing w:before="20" w:after="20"/>
               <w:ind w:left="20" w:right="20"/>
-              <w:jc w:val="left"/>
+              <w:jc w:val="right"/>
             </w:pPr>
             <w:r>
               <w:rPr>
@@ -1347,7 +1367,7 @@
                 <w:color w:val="000000"/>
                 <w:sz w:val="20"/>
               </w:rPr>
-              <w:t xml:space="preserve">12</w:t>
+              <w:t xml:space="preserve">12.00</w:t>
             </w:r>
           </w:p>
         </w:tc>
@@ -1426,7 +1446,7 @@
               <w:pBdr/>
               <w:spacing w:before="20" w:after="20"/>
               <w:ind w:left="20" w:right="20"/>
-              <w:jc w:val="left"/>
+              <w:jc w:val="right"/>
             </w:pPr>
             <w:r>
               <w:rPr>
@@ -1474,7 +1494,7 @@
                 <w:color w:val="000000"/>
                 <w:sz w:val="20"/>
               </w:rPr>
-              <w:t xml:space="preserve">11</w:t>
+              <w:t xml:space="preserve">11.00</w:t>
             </w:r>
           </w:p>
         </w:tc>
@@ -1553,7 +1573,7 @@
               <w:pBdr/>
               <w:spacing w:before="20" w:after="20"/>
               <w:ind w:left="20" w:right="20"/>
-              <w:jc w:val="left"/>
+              <w:jc w:val="right"/>
             </w:pPr>
             <w:r>
               <w:rPr>
@@ -1601,7 +1621,7 @@
                 <w:color w:val="000000"/>
                 <w:sz w:val="20"/>
               </w:rPr>
-              <w:t xml:space="preserve">15</w:t>
+              <w:t xml:space="preserve">15.00</w:t>
             </w:r>
           </w:p>
         </w:tc>
@@ -1680,7 +1700,7 @@
               <w:pBdr/>
               <w:spacing w:before="20" w:after="20"/>
               <w:ind w:left="20" w:right="20"/>
-              <w:jc w:val="left"/>
+              <w:jc w:val="right"/>
             </w:pPr>
             <w:r>
               <w:rPr>
@@ -1808,7 +1828,7 @@
               <w:pBdr/>
               <w:spacing w:before="20" w:after="20"/>
               <w:ind w:left="20" w:right="20"/>
-              <w:jc w:val="left"/>
+              <w:jc w:val="right"/>
             </w:pPr>
             <w:r>
               <w:rPr>
@@ -1859,7 +1879,7 @@
                 <w:color w:val="000000"/>
                 <w:sz w:val="20"/>
               </w:rPr>
-              <w:t xml:space="preserve">6</w:t>
+              <w:t xml:space="preserve">6.00</w:t>
             </w:r>
           </w:p>
         </w:tc>
@@ -2039,7 +2059,7 @@
 </file>
 
 <file path=word/numbering.xml><?xml version="1.0" encoding="utf-8"?>
-<w:numbering xmlns:w="http://schemas.openxmlformats.org/wordprocessingml/2006/main" xmlns:m="http://schemas.openxmlformats.org/officeDocument/2006/math" xmlns:r="http://schemas.openxmlformats.org/officeDocument/2006/relationships" xmlns:w14="http://schemas.microsoft.com/office/word/2010/wordml" xmlns:wp="http://schemas.openxmlformats.org/drawingml/2006/wordprocessingDrawing" xmlns:a="http://schemas.openxmlformats.org/drawingml/2006/main" xmlns:w15="http://schemas.microsoft.com/office/word/2012/wordml" xmlns:mc="http://schemas.openxmlformats.org/markup-compatibility/2006" xmlns:ns9="http://schemas.openxmlformats.org/schemaLibrary/2006/main" xmlns:wne="http://schemas.microsoft.com/office/word/2006/wordml" xmlns:c="http://schemas.openxmlformats.org/drawingml/2006/chart" xmlns:ns12="http://schemas.openxmlformats.org/drawingml/2006/chartDrawing" xmlns:dgm="http://schemas.openxmlformats.org/drawingml/2006/diagram" xmlns:pic="http://schemas.openxmlformats.org/drawingml/2006/picture" xmlns:xdr="http://schemas.openxmlformats.org/drawingml/2006/spreadsheetDrawing" xmlns:dsp="http://schemas.microsoft.com/office/drawing/2008/diagram" xmlns:v="urn:schemas-microsoft-com:vml" xmlns:o="urn:schemas-microsoft-com:office:office" xmlns:ns19="urn:schemas-microsoft-com:office:excel" xmlns:w10="urn:schemas-microsoft-com:office:word" xmlns:ns21="urn:schemas-microsoft-com:office:powerpoint" xmlns:ns23="http://schemas.microsoft.com/office/2006/coverPageProps" xmlns:odx="http://opendope.org/xpaths" xmlns:odc="http://opendope.org/conditions" xmlns:odq="http://opendope.org/questions" xmlns:oda="http://opendope.org/answers" xmlns:odi="http://opendope.org/components" xmlns:odgm="http://opendope.org/SmartArt/DataHierarchy" xmlns:ns30="http://schemas.openxmlformats.org/officeDocument/2006/bibliography" xmlns:ns31="http://schemas.openxmlformats.org/drawingml/2006/compatibility" xmlns:ns32="http://schemas.openxmlformats.org/drawingml/2006/lockedCanvas">
+<w:numbering xmlns:w="http://schemas.openxmlformats.org/wordprocessingml/2006/main" xmlns:m="http://schemas.openxmlformats.org/officeDocument/2006/math" xmlns:r="http://schemas.openxmlformats.org/officeDocument/2006/relationships" xmlns:w14="http://schemas.microsoft.com/office/word/2010/wordml" xmlns:wp="http://schemas.openxmlformats.org/drawingml/2006/wordprocessingDrawing" xmlns:a="http://schemas.openxmlformats.org/drawingml/2006/main" xmlns:w15="http://schemas.microsoft.com/office/word/2012/wordml" xmlns:ns8="http://schemas.openxmlformats.org/schemaLibrary/2006/main" xmlns:mc="http://schemas.openxmlformats.org/markup-compatibility/2006" xmlns:wne="http://schemas.microsoft.com/office/word/2006/wordml" xmlns:c="http://schemas.openxmlformats.org/drawingml/2006/chart" xmlns:ns12="http://schemas.openxmlformats.org/drawingml/2006/chartDrawing" xmlns:dgm="http://schemas.openxmlformats.org/drawingml/2006/diagram" xmlns:pic="http://schemas.openxmlformats.org/drawingml/2006/picture" xmlns:xdr="http://schemas.openxmlformats.org/drawingml/2006/spreadsheetDrawing" xmlns:dsp="http://schemas.microsoft.com/office/drawing/2008/diagram" xmlns:v="urn:schemas-microsoft-com:vml" xmlns:o="urn:schemas-microsoft-com:office:office" xmlns:ns19="urn:schemas-microsoft-com:office:excel" xmlns:w10="urn:schemas-microsoft-com:office:word" xmlns:ns21="urn:schemas-microsoft-com:office:powerpoint" xmlns:ns23="http://schemas.microsoft.com/office/2006/coverPageProps" xmlns:odx="http://opendope.org/xpaths" xmlns:odc="http://opendope.org/conditions" xmlns:odq="http://opendope.org/questions" xmlns:oda="http://opendope.org/answers" xmlns:odi="http://opendope.org/components" xmlns:odgm="http://opendope.org/SmartArt/DataHierarchy" xmlns:ns30="http://schemas.openxmlformats.org/officeDocument/2006/bibliography" xmlns:ns31="http://schemas.openxmlformats.org/drawingml/2006/compatibility" xmlns:ns32="http://schemas.openxmlformats.org/drawingml/2006/lockedCanvas">
   <w:abstractNum w:abstractNumId="0">
     <w:nsid w:val="1482775B"/>
     <w:multiLevelType w:val="multilevel"/>
@@ -2689,7 +2709,7 @@
 </file>
 
 <file path=word/styles.xml><?xml version="1.0" encoding="utf-8"?>
-<w:styles xmlns:w="http://schemas.openxmlformats.org/wordprocessingml/2006/main" xmlns:m="http://schemas.openxmlformats.org/officeDocument/2006/math" xmlns:r="http://schemas.openxmlformats.org/officeDocument/2006/relationships" xmlns:w14="http://schemas.microsoft.com/office/word/2010/wordml" xmlns:wp="http://schemas.openxmlformats.org/drawingml/2006/wordprocessingDrawing" xmlns:a="http://schemas.openxmlformats.org/drawingml/2006/main" xmlns:w15="http://schemas.microsoft.com/office/word/2012/wordml" xmlns:mc="http://schemas.openxmlformats.org/markup-compatibility/2006" xmlns:ns9="http://schemas.openxmlformats.org/schemaLibrary/2006/main" xmlns:wne="http://schemas.microsoft.com/office/word/2006/wordml" xmlns:c="http://schemas.openxmlformats.org/drawingml/2006/chart" xmlns:ns12="http://schemas.openxmlformats.org/drawingml/2006/chartDrawing" xmlns:dgm="http://schemas.openxmlformats.org/drawingml/2006/diagram" xmlns:pic="http://schemas.openxmlformats.org/drawingml/2006/picture" xmlns:xdr="http://schemas.openxmlformats.org/drawingml/2006/spreadsheetDrawing" xmlns:dsp="http://schemas.microsoft.com/office/drawing/2008/diagram" xmlns:v="urn:schemas-microsoft-com:vml" xmlns:o="urn:schemas-microsoft-com:office:office" xmlns:ns19="urn:schemas-microsoft-com:office:excel" xmlns:w10="urn:schemas-microsoft-com:office:word" xmlns:ns21="urn:schemas-microsoft-com:office:powerpoint" xmlns:ns23="http://schemas.microsoft.com/office/2006/coverPageProps" xmlns:odx="http://opendope.org/xpaths" xmlns:odc="http://opendope.org/conditions" xmlns:odq="http://opendope.org/questions" xmlns:oda="http://opendope.org/answers" xmlns:odi="http://opendope.org/components" xmlns:odgm="http://opendope.org/SmartArt/DataHierarchy" xmlns:ns30="http://schemas.openxmlformats.org/officeDocument/2006/bibliography" xmlns:ns31="http://schemas.openxmlformats.org/drawingml/2006/compatibility" xmlns:ns32="http://schemas.openxmlformats.org/drawingml/2006/lockedCanvas">
+<w:styles xmlns:w="http://schemas.openxmlformats.org/wordprocessingml/2006/main" xmlns:m="http://schemas.openxmlformats.org/officeDocument/2006/math" xmlns:r="http://schemas.openxmlformats.org/officeDocument/2006/relationships" xmlns:w14="http://schemas.microsoft.com/office/word/2010/wordml" xmlns:wp="http://schemas.openxmlformats.org/drawingml/2006/wordprocessingDrawing" xmlns:a="http://schemas.openxmlformats.org/drawingml/2006/main" xmlns:w15="http://schemas.microsoft.com/office/word/2012/wordml" xmlns:ns8="http://schemas.openxmlformats.org/schemaLibrary/2006/main" xmlns:mc="http://schemas.openxmlformats.org/markup-compatibility/2006" xmlns:wne="http://schemas.microsoft.com/office/word/2006/wordml" xmlns:c="http://schemas.openxmlformats.org/drawingml/2006/chart" xmlns:ns12="http://schemas.openxmlformats.org/drawingml/2006/chartDrawing" xmlns:dgm="http://schemas.openxmlformats.org/drawingml/2006/diagram" xmlns:pic="http://schemas.openxmlformats.org/drawingml/2006/picture" xmlns:xdr="http://schemas.openxmlformats.org/drawingml/2006/spreadsheetDrawing" xmlns:dsp="http://schemas.microsoft.com/office/drawing/2008/diagram" xmlns:v="urn:schemas-microsoft-com:vml" xmlns:o="urn:schemas-microsoft-com:office:office" xmlns:ns19="urn:schemas-microsoft-com:office:excel" xmlns:w10="urn:schemas-microsoft-com:office:word" xmlns:ns21="urn:schemas-microsoft-com:office:powerpoint" xmlns:ns23="http://schemas.microsoft.com/office/2006/coverPageProps" xmlns:odx="http://opendope.org/xpaths" xmlns:odc="http://opendope.org/conditions" xmlns:odq="http://opendope.org/questions" xmlns:oda="http://opendope.org/answers" xmlns:odi="http://opendope.org/components" xmlns:odgm="http://opendope.org/SmartArt/DataHierarchy" xmlns:ns30="http://schemas.openxmlformats.org/officeDocument/2006/bibliography" xmlns:ns31="http://schemas.openxmlformats.org/drawingml/2006/compatibility" xmlns:ns32="http://schemas.openxmlformats.org/drawingml/2006/lockedCanvas">
   <w:docDefaults>
     <w:rPrDefault>
       <w:rPr>

</xml_diff>

<commit_message>
Changes in quotas using new indicators
</commit_message>
<xml_diff>
--- a/Tables/Table16SI.docx
+++ b/Tables/Table16SI.docx
@@ -1,6 +1,6 @@
 
 <file path=word/document.xml><?xml version="1.0" encoding="utf-8"?>
-<w:document xmlns:w="http://schemas.openxmlformats.org/wordprocessingml/2006/main" xmlns:m="http://schemas.openxmlformats.org/officeDocument/2006/math" xmlns:r="http://schemas.openxmlformats.org/officeDocument/2006/relationships" xmlns:w14="http://schemas.microsoft.com/office/word/2010/wordml" xmlns:wp="http://schemas.openxmlformats.org/drawingml/2006/wordprocessingDrawing" xmlns:a="http://schemas.openxmlformats.org/drawingml/2006/main" xmlns:w15="http://schemas.microsoft.com/office/word/2012/wordml" xmlns:ns8="http://schemas.openxmlformats.org/schemaLibrary/2006/main" xmlns:mc="http://schemas.openxmlformats.org/markup-compatibility/2006" xmlns:wne="http://schemas.microsoft.com/office/word/2006/wordml" xmlns:c="http://schemas.openxmlformats.org/drawingml/2006/chart" xmlns:ns12="http://schemas.openxmlformats.org/drawingml/2006/chartDrawing" xmlns:dgm="http://schemas.openxmlformats.org/drawingml/2006/diagram" xmlns:pic="http://schemas.openxmlformats.org/drawingml/2006/picture" xmlns:xdr="http://schemas.openxmlformats.org/drawingml/2006/spreadsheetDrawing" xmlns:dsp="http://schemas.microsoft.com/office/drawing/2008/diagram" xmlns:ns17="urn:schemas-microsoft-com:office:excel" xmlns:o="urn:schemas-microsoft-com:office:office" xmlns:w10="urn:schemas-microsoft-com:office:word" xmlns:v="urn:schemas-microsoft-com:vml" xmlns:ns21="urn:schemas-microsoft-com:office:powerpoint" xmlns:ns23="http://schemas.microsoft.com/office/2006/coverPageProps" xmlns:odx="http://opendope.org/xpaths" xmlns:odc="http://opendope.org/conditions" xmlns:odq="http://opendope.org/questions" xmlns:oda="http://opendope.org/answers" xmlns:odi="http://opendope.org/components" xmlns:odgm="http://opendope.org/SmartArt/DataHierarchy" xmlns:ns30="http://schemas.openxmlformats.org/officeDocument/2006/bibliography" xmlns:ns31="http://schemas.openxmlformats.org/drawingml/2006/compatibility" xmlns:ns32="http://schemas.openxmlformats.org/drawingml/2006/lockedCanvas" mc:Ignorable="w14 w15">
+<w:document xmlns:w="http://schemas.openxmlformats.org/wordprocessingml/2006/main" xmlns:m="http://schemas.openxmlformats.org/officeDocument/2006/math" xmlns:r="http://schemas.openxmlformats.org/officeDocument/2006/relationships" xmlns:w14="http://schemas.microsoft.com/office/word/2010/wordml" xmlns:wp="http://schemas.openxmlformats.org/drawingml/2006/wordprocessingDrawing" xmlns:a="http://schemas.openxmlformats.org/drawingml/2006/main" xmlns:w15="http://schemas.microsoft.com/office/word/2012/wordml" xmlns:mc="http://schemas.openxmlformats.org/markup-compatibility/2006" xmlns:ns9="http://schemas.openxmlformats.org/schemaLibrary/2006/main" xmlns:wne="http://schemas.microsoft.com/office/word/2006/wordml" xmlns:c="http://schemas.openxmlformats.org/drawingml/2006/chart" xmlns:ns12="http://schemas.openxmlformats.org/drawingml/2006/chartDrawing" xmlns:dgm="http://schemas.openxmlformats.org/drawingml/2006/diagram" xmlns:pic="http://schemas.openxmlformats.org/drawingml/2006/picture" xmlns:xdr="http://schemas.openxmlformats.org/drawingml/2006/spreadsheetDrawing" xmlns:dsp="http://schemas.microsoft.com/office/drawing/2008/diagram" xmlns:ns17="urn:schemas-microsoft-com:office:excel" xmlns:o="urn:schemas-microsoft-com:office:office" xmlns:v="urn:schemas-microsoft-com:vml" xmlns:w10="urn:schemas-microsoft-com:office:word" xmlns:ns21="urn:schemas-microsoft-com:office:powerpoint" xmlns:ns23="http://schemas.microsoft.com/office/2006/coverPageProps" xmlns:odx="http://opendope.org/xpaths" xmlns:odc="http://opendope.org/conditions" xmlns:odq="http://opendope.org/questions" xmlns:oda="http://opendope.org/answers" xmlns:odi="http://opendope.org/components" xmlns:odgm="http://opendope.org/SmartArt/DataHierarchy" xmlns:ns30="http://schemas.openxmlformats.org/officeDocument/2006/bibliography" xmlns:ns31="http://schemas.openxmlformats.org/drawingml/2006/compatibility" xmlns:ns32="http://schemas.openxmlformats.org/drawingml/2006/lockedCanvas" mc:Ignorable="w14 w15">
   <w:body>
     <w:p>
       <w:pPr>
@@ -2059,7 +2059,7 @@
 </file>
 
 <file path=word/numbering.xml><?xml version="1.0" encoding="utf-8"?>
-<w:numbering xmlns:w="http://schemas.openxmlformats.org/wordprocessingml/2006/main" xmlns:m="http://schemas.openxmlformats.org/officeDocument/2006/math" xmlns:r="http://schemas.openxmlformats.org/officeDocument/2006/relationships" xmlns:w14="http://schemas.microsoft.com/office/word/2010/wordml" xmlns:wp="http://schemas.openxmlformats.org/drawingml/2006/wordprocessingDrawing" xmlns:a="http://schemas.openxmlformats.org/drawingml/2006/main" xmlns:w15="http://schemas.microsoft.com/office/word/2012/wordml" xmlns:ns8="http://schemas.openxmlformats.org/schemaLibrary/2006/main" xmlns:mc="http://schemas.openxmlformats.org/markup-compatibility/2006" xmlns:wne="http://schemas.microsoft.com/office/word/2006/wordml" xmlns:c="http://schemas.openxmlformats.org/drawingml/2006/chart" xmlns:ns12="http://schemas.openxmlformats.org/drawingml/2006/chartDrawing" xmlns:dgm="http://schemas.openxmlformats.org/drawingml/2006/diagram" xmlns:pic="http://schemas.openxmlformats.org/drawingml/2006/picture" xmlns:xdr="http://schemas.openxmlformats.org/drawingml/2006/spreadsheetDrawing" xmlns:dsp="http://schemas.microsoft.com/office/drawing/2008/diagram" xmlns:ns17="urn:schemas-microsoft-com:office:excel" xmlns:o="urn:schemas-microsoft-com:office:office" xmlns:w10="urn:schemas-microsoft-com:office:word" xmlns:v="urn:schemas-microsoft-com:vml" xmlns:ns21="urn:schemas-microsoft-com:office:powerpoint" xmlns:ns23="http://schemas.microsoft.com/office/2006/coverPageProps" xmlns:odx="http://opendope.org/xpaths" xmlns:odc="http://opendope.org/conditions" xmlns:odq="http://opendope.org/questions" xmlns:oda="http://opendope.org/answers" xmlns:odi="http://opendope.org/components" xmlns:odgm="http://opendope.org/SmartArt/DataHierarchy" xmlns:ns30="http://schemas.openxmlformats.org/officeDocument/2006/bibliography" xmlns:ns31="http://schemas.openxmlformats.org/drawingml/2006/compatibility" xmlns:ns32="http://schemas.openxmlformats.org/drawingml/2006/lockedCanvas">
+<w:numbering xmlns:w="http://schemas.openxmlformats.org/wordprocessingml/2006/main" xmlns:m="http://schemas.openxmlformats.org/officeDocument/2006/math" xmlns:r="http://schemas.openxmlformats.org/officeDocument/2006/relationships" xmlns:w14="http://schemas.microsoft.com/office/word/2010/wordml" xmlns:wp="http://schemas.openxmlformats.org/drawingml/2006/wordprocessingDrawing" xmlns:a="http://schemas.openxmlformats.org/drawingml/2006/main" xmlns:w15="http://schemas.microsoft.com/office/word/2012/wordml" xmlns:mc="http://schemas.openxmlformats.org/markup-compatibility/2006" xmlns:ns9="http://schemas.openxmlformats.org/schemaLibrary/2006/main" xmlns:wne="http://schemas.microsoft.com/office/word/2006/wordml" xmlns:c="http://schemas.openxmlformats.org/drawingml/2006/chart" xmlns:ns12="http://schemas.openxmlformats.org/drawingml/2006/chartDrawing" xmlns:dgm="http://schemas.openxmlformats.org/drawingml/2006/diagram" xmlns:pic="http://schemas.openxmlformats.org/drawingml/2006/picture" xmlns:xdr="http://schemas.openxmlformats.org/drawingml/2006/spreadsheetDrawing" xmlns:dsp="http://schemas.microsoft.com/office/drawing/2008/diagram" xmlns:ns17="urn:schemas-microsoft-com:office:excel" xmlns:o="urn:schemas-microsoft-com:office:office" xmlns:v="urn:schemas-microsoft-com:vml" xmlns:w10="urn:schemas-microsoft-com:office:word" xmlns:ns21="urn:schemas-microsoft-com:office:powerpoint" xmlns:ns23="http://schemas.microsoft.com/office/2006/coverPageProps" xmlns:odx="http://opendope.org/xpaths" xmlns:odc="http://opendope.org/conditions" xmlns:odq="http://opendope.org/questions" xmlns:oda="http://opendope.org/answers" xmlns:odi="http://opendope.org/components" xmlns:odgm="http://opendope.org/SmartArt/DataHierarchy" xmlns:ns30="http://schemas.openxmlformats.org/officeDocument/2006/bibliography" xmlns:ns31="http://schemas.openxmlformats.org/drawingml/2006/compatibility" xmlns:ns32="http://schemas.openxmlformats.org/drawingml/2006/lockedCanvas">
   <w:abstractNum w:abstractNumId="0">
     <w:nsid w:val="1482775B"/>
     <w:multiLevelType w:val="multilevel"/>
@@ -2709,7 +2709,7 @@
 </file>
 
 <file path=word/styles.xml><?xml version="1.0" encoding="utf-8"?>
-<w:styles xmlns:w="http://schemas.openxmlformats.org/wordprocessingml/2006/main" xmlns:m="http://schemas.openxmlformats.org/officeDocument/2006/math" xmlns:r="http://schemas.openxmlformats.org/officeDocument/2006/relationships" xmlns:w14="http://schemas.microsoft.com/office/word/2010/wordml" xmlns:wp="http://schemas.openxmlformats.org/drawingml/2006/wordprocessingDrawing" xmlns:a="http://schemas.openxmlformats.org/drawingml/2006/main" xmlns:w15="http://schemas.microsoft.com/office/word/2012/wordml" xmlns:ns8="http://schemas.openxmlformats.org/schemaLibrary/2006/main" xmlns:mc="http://schemas.openxmlformats.org/markup-compatibility/2006" xmlns:wne="http://schemas.microsoft.com/office/word/2006/wordml" xmlns:c="http://schemas.openxmlformats.org/drawingml/2006/chart" xmlns:ns12="http://schemas.openxmlformats.org/drawingml/2006/chartDrawing" xmlns:dgm="http://schemas.openxmlformats.org/drawingml/2006/diagram" xmlns:pic="http://schemas.openxmlformats.org/drawingml/2006/picture" xmlns:xdr="http://schemas.openxmlformats.org/drawingml/2006/spreadsheetDrawing" xmlns:dsp="http://schemas.microsoft.com/office/drawing/2008/diagram" xmlns:ns17="urn:schemas-microsoft-com:office:excel" xmlns:o="urn:schemas-microsoft-com:office:office" xmlns:w10="urn:schemas-microsoft-com:office:word" xmlns:v="urn:schemas-microsoft-com:vml" xmlns:ns21="urn:schemas-microsoft-com:office:powerpoint" xmlns:ns23="http://schemas.microsoft.com/office/2006/coverPageProps" xmlns:odx="http://opendope.org/xpaths" xmlns:odc="http://opendope.org/conditions" xmlns:odq="http://opendope.org/questions" xmlns:oda="http://opendope.org/answers" xmlns:odi="http://opendope.org/components" xmlns:odgm="http://opendope.org/SmartArt/DataHierarchy" xmlns:ns30="http://schemas.openxmlformats.org/officeDocument/2006/bibliography" xmlns:ns31="http://schemas.openxmlformats.org/drawingml/2006/compatibility" xmlns:ns32="http://schemas.openxmlformats.org/drawingml/2006/lockedCanvas">
+<w:styles xmlns:w="http://schemas.openxmlformats.org/wordprocessingml/2006/main" xmlns:m="http://schemas.openxmlformats.org/officeDocument/2006/math" xmlns:r="http://schemas.openxmlformats.org/officeDocument/2006/relationships" xmlns:w14="http://schemas.microsoft.com/office/word/2010/wordml" xmlns:wp="http://schemas.openxmlformats.org/drawingml/2006/wordprocessingDrawing" xmlns:a="http://schemas.openxmlformats.org/drawingml/2006/main" xmlns:w15="http://schemas.microsoft.com/office/word/2012/wordml" xmlns:mc="http://schemas.openxmlformats.org/markup-compatibility/2006" xmlns:ns9="http://schemas.openxmlformats.org/schemaLibrary/2006/main" xmlns:wne="http://schemas.microsoft.com/office/word/2006/wordml" xmlns:c="http://schemas.openxmlformats.org/drawingml/2006/chart" xmlns:ns12="http://schemas.openxmlformats.org/drawingml/2006/chartDrawing" xmlns:dgm="http://schemas.openxmlformats.org/drawingml/2006/diagram" xmlns:pic="http://schemas.openxmlformats.org/drawingml/2006/picture" xmlns:xdr="http://schemas.openxmlformats.org/drawingml/2006/spreadsheetDrawing" xmlns:dsp="http://schemas.microsoft.com/office/drawing/2008/diagram" xmlns:ns17="urn:schemas-microsoft-com:office:excel" xmlns:o="urn:schemas-microsoft-com:office:office" xmlns:v="urn:schemas-microsoft-com:vml" xmlns:w10="urn:schemas-microsoft-com:office:word" xmlns:ns21="urn:schemas-microsoft-com:office:powerpoint" xmlns:ns23="http://schemas.microsoft.com/office/2006/coverPageProps" xmlns:odx="http://opendope.org/xpaths" xmlns:odc="http://opendope.org/conditions" xmlns:odq="http://opendope.org/questions" xmlns:oda="http://opendope.org/answers" xmlns:odi="http://opendope.org/components" xmlns:odgm="http://opendope.org/SmartArt/DataHierarchy" xmlns:ns30="http://schemas.openxmlformats.org/officeDocument/2006/bibliography" xmlns:ns31="http://schemas.openxmlformats.org/drawingml/2006/compatibility" xmlns:ns32="http://schemas.openxmlformats.org/drawingml/2006/lockedCanvas">
   <w:docDefaults>
     <w:rPrDefault>
       <w:rPr>

</xml_diff>

<commit_message>
update on institutional withouit TACs
</commit_message>
<xml_diff>
--- a/Tables/Table16SI.docx
+++ b/Tables/Table16SI.docx
@@ -236,7 +236,7 @@
                 <w:szCs w:val="20"/>
                 <w:color w:val="111111"/>
               </w:rPr>
-              <w:t xml:space="preserve">1.00</w:t>
+              <w:t xml:space="preserve">2.000</w:t>
             </w:r>
           </w:p>
         </w:tc>
@@ -265,7 +265,7 @@
                 <w:szCs w:val="20"/>
                 <w:color w:val="111111"/>
               </w:rPr>
-              <w:t xml:space="preserve">0.00</w:t>
+              <w:t xml:space="preserve">0.000</w:t>
             </w:r>
           </w:p>
         </w:tc>
@@ -294,7 +294,7 @@
                 <w:szCs w:val="20"/>
                 <w:color w:val="111111"/>
               </w:rPr>
-              <w:t xml:space="preserve">0.00</w:t>
+              <w:t xml:space="preserve">0.000</w:t>
             </w:r>
           </w:p>
         </w:tc>
@@ -363,7 +363,7 @@
                 <w:szCs w:val="20"/>
                 <w:color w:val="111111"/>
               </w:rPr>
-              <w:t xml:space="preserve">2.00</w:t>
+              <w:t xml:space="preserve">3.000</w:t>
             </w:r>
           </w:p>
         </w:tc>
@@ -392,7 +392,7 @@
                 <w:szCs w:val="20"/>
                 <w:color w:val="111111"/>
               </w:rPr>
-              <w:t xml:space="preserve">0.03</w:t>
+              <w:t xml:space="preserve">0.032</w:t>
             </w:r>
           </w:p>
         </w:tc>
@@ -421,7 +421,7 @@
                 <w:szCs w:val="20"/>
                 <w:color w:val="111111"/>
               </w:rPr>
-              <w:t xml:space="preserve">0.03</w:t>
+              <w:t xml:space="preserve">0.032</w:t>
             </w:r>
           </w:p>
         </w:tc>
@@ -490,7 +490,7 @@
                 <w:szCs w:val="20"/>
                 <w:color w:val="111111"/>
               </w:rPr>
-              <w:t xml:space="preserve">14.00</w:t>
+              <w:t xml:space="preserve">13.000</w:t>
             </w:r>
           </w:p>
         </w:tc>
@@ -519,7 +519,7 @@
                 <w:szCs w:val="20"/>
                 <w:color w:val="111111"/>
               </w:rPr>
-              <w:t xml:space="preserve">0.33</w:t>
+              <w:t xml:space="preserve">0.355</w:t>
             </w:r>
           </w:p>
         </w:tc>
@@ -548,7 +548,7 @@
                 <w:szCs w:val="20"/>
                 <w:color w:val="111111"/>
               </w:rPr>
-              <w:t xml:space="preserve">0.33</w:t>
+              <w:t xml:space="preserve">0.355</w:t>
             </w:r>
           </w:p>
         </w:tc>
@@ -617,7 +617,7 @@
                 <w:szCs w:val="20"/>
                 <w:color w:val="111111"/>
               </w:rPr>
-              <w:t xml:space="preserve">7.00</w:t>
+              <w:t xml:space="preserve">7.000</w:t>
             </w:r>
           </w:p>
         </w:tc>
@@ -646,7 +646,7 @@
                 <w:szCs w:val="20"/>
                 <w:color w:val="111111"/>
               </w:rPr>
-              <w:t xml:space="preserve">0.15</w:t>
+              <w:t xml:space="preserve">0.161</w:t>
             </w:r>
           </w:p>
         </w:tc>
@@ -675,7 +675,7 @@
                 <w:szCs w:val="20"/>
                 <w:color w:val="111111"/>
               </w:rPr>
-              <w:t xml:space="preserve">0.15</w:t>
+              <w:t xml:space="preserve">0.161</w:t>
             </w:r>
           </w:p>
         </w:tc>
@@ -744,7 +744,7 @@
                 <w:szCs w:val="20"/>
                 <w:color w:val="111111"/>
               </w:rPr>
-              <w:t xml:space="preserve">5.00</w:t>
+              <w:t xml:space="preserve">5.000</w:t>
             </w:r>
           </w:p>
         </w:tc>
@@ -773,7 +773,7 @@
                 <w:szCs w:val="20"/>
                 <w:color w:val="111111"/>
               </w:rPr>
-              <w:t xml:space="preserve">0.10</w:t>
+              <w:t xml:space="preserve">0.097</w:t>
             </w:r>
           </w:p>
         </w:tc>
@@ -802,7 +802,7 @@
                 <w:szCs w:val="20"/>
                 <w:color w:val="111111"/>
               </w:rPr>
-              <w:t xml:space="preserve">0.10</w:t>
+              <w:t xml:space="preserve">0.097</w:t>
             </w:r>
           </w:p>
         </w:tc>
@@ -871,7 +871,7 @@
                 <w:szCs w:val="20"/>
                 <w:color w:val="111111"/>
               </w:rPr>
-              <w:t xml:space="preserve">40.00</w:t>
+              <w:t xml:space="preserve">33.000</w:t>
             </w:r>
           </w:p>
         </w:tc>
@@ -900,7 +900,7 @@
                 <w:szCs w:val="20"/>
                 <w:color w:val="111111"/>
               </w:rPr>
-              <w:t xml:space="preserve">1.00</w:t>
+              <w:t xml:space="preserve">1.000</w:t>
             </w:r>
           </w:p>
         </w:tc>
@@ -929,7 +929,7 @@
                 <w:szCs w:val="20"/>
                 <w:color w:val="111111"/>
               </w:rPr>
-              <w:t xml:space="preserve">1.00</w:t>
+              <w:t xml:space="preserve">1.000</w:t>
             </w:r>
           </w:p>
         </w:tc>
@@ -998,7 +998,7 @@
                 <w:szCs w:val="20"/>
                 <w:color w:val="111111"/>
               </w:rPr>
-              <w:t xml:space="preserve">21.00</w:t>
+              <w:t xml:space="preserve">18.000</w:t>
             </w:r>
           </w:p>
         </w:tc>
@@ -1027,7 +1027,7 @@
                 <w:szCs w:val="20"/>
                 <w:color w:val="111111"/>
               </w:rPr>
-              <w:t xml:space="preserve">0.51</w:t>
+              <w:t xml:space="preserve">0.516</w:t>
             </w:r>
           </w:p>
         </w:tc>
@@ -1056,7 +1056,7 @@
                 <w:szCs w:val="20"/>
                 <w:color w:val="111111"/>
               </w:rPr>
-              <w:t xml:space="preserve">0.51</w:t>
+              <w:t xml:space="preserve">0.516</w:t>
             </w:r>
           </w:p>
         </w:tc>
@@ -1125,7 +1125,7 @@
                 <w:szCs w:val="20"/>
                 <w:color w:val="111111"/>
               </w:rPr>
-              <w:t xml:space="preserve">4.00</w:t>
+              <w:t xml:space="preserve">4.000</w:t>
             </w:r>
           </w:p>
         </w:tc>
@@ -1154,7 +1154,7 @@
                 <w:szCs w:val="20"/>
                 <w:color w:val="111111"/>
               </w:rPr>
-              <w:t xml:space="preserve">0.08</w:t>
+              <w:t xml:space="preserve">0.065</w:t>
             </w:r>
           </w:p>
         </w:tc>
@@ -1183,7 +1183,7 @@
                 <w:szCs w:val="20"/>
                 <w:color w:val="111111"/>
               </w:rPr>
-              <w:t xml:space="preserve">0.08</w:t>
+              <w:t xml:space="preserve">0.065</w:t>
             </w:r>
           </w:p>
         </w:tc>
@@ -1252,7 +1252,7 @@
                 <w:szCs w:val="20"/>
                 <w:color w:val="111111"/>
               </w:rPr>
-              <w:t xml:space="preserve">3.00</w:t>
+              <w:t xml:space="preserve">3.000</w:t>
             </w:r>
           </w:p>
         </w:tc>
@@ -1281,7 +1281,7 @@
                 <w:szCs w:val="20"/>
                 <w:color w:val="111111"/>
               </w:rPr>
-              <w:t xml:space="preserve">0.05</w:t>
+              <w:t xml:space="preserve">0.032</w:t>
             </w:r>
           </w:p>
         </w:tc>
@@ -1310,7 +1310,7 @@
                 <w:szCs w:val="20"/>
                 <w:color w:val="111111"/>
               </w:rPr>
-              <w:t xml:space="preserve">0.05</w:t>
+              <w:t xml:space="preserve">0.032</w:t>
             </w:r>
           </w:p>
         </w:tc>
@@ -1379,7 +1379,7 @@
                 <w:szCs w:val="20"/>
                 <w:color w:val="111111"/>
               </w:rPr>
-              <w:t xml:space="preserve">12.00</w:t>
+              <w:t xml:space="preserve">11.000</w:t>
             </w:r>
           </w:p>
         </w:tc>
@@ -1408,7 +1408,7 @@
                 <w:szCs w:val="20"/>
                 <w:color w:val="111111"/>
               </w:rPr>
-              <w:t xml:space="preserve">0.28</w:t>
+              <w:t xml:space="preserve">0.290</w:t>
             </w:r>
           </w:p>
         </w:tc>
@@ -1437,7 +1437,7 @@
                 <w:szCs w:val="20"/>
                 <w:color w:val="111111"/>
               </w:rPr>
-              <w:t xml:space="preserve">0.28</w:t>
+              <w:t xml:space="preserve">0.290</w:t>
             </w:r>
           </w:p>
         </w:tc>
@@ -1506,7 +1506,7 @@
                 <w:szCs w:val="20"/>
                 <w:color w:val="111111"/>
               </w:rPr>
-              <w:t xml:space="preserve">11.00</w:t>
+              <w:t xml:space="preserve">15.000</w:t>
             </w:r>
           </w:p>
         </w:tc>
@@ -1535,7 +1535,7 @@
                 <w:szCs w:val="20"/>
                 <w:color w:val="111111"/>
               </w:rPr>
-              <w:t xml:space="preserve">0.26</w:t>
+              <w:t xml:space="preserve">0.419</w:t>
             </w:r>
           </w:p>
         </w:tc>
@@ -1564,7 +1564,7 @@
                 <w:szCs w:val="20"/>
                 <w:color w:val="111111"/>
               </w:rPr>
-              <w:t xml:space="preserve">0.26</w:t>
+              <w:t xml:space="preserve">0.419</w:t>
             </w:r>
           </w:p>
         </w:tc>
@@ -1633,7 +1633,7 @@
                 <w:szCs w:val="20"/>
                 <w:color w:val="111111"/>
               </w:rPr>
-              <w:t xml:space="preserve">15.00</w:t>
+              <w:t xml:space="preserve">16.000</w:t>
             </w:r>
           </w:p>
         </w:tc>
@@ -1662,7 +1662,7 @@
                 <w:szCs w:val="20"/>
                 <w:color w:val="111111"/>
               </w:rPr>
-              <w:t xml:space="preserve">0.36</w:t>
+              <w:t xml:space="preserve">0.452</w:t>
             </w:r>
           </w:p>
         </w:tc>
@@ -1691,7 +1691,7 @@
                 <w:szCs w:val="20"/>
                 <w:color w:val="111111"/>
               </w:rPr>
-              <w:t xml:space="preserve">0.36</w:t>
+              <w:t xml:space="preserve">0.452</w:t>
             </w:r>
           </w:p>
         </w:tc>
@@ -1889,7 +1889,7 @@
                 <w:szCs w:val="20"/>
                 <w:color w:val="111111"/>
               </w:rPr>
-              <w:t xml:space="preserve">6.00</w:t>
+              <w:t xml:space="preserve">7.000</w:t>
             </w:r>
           </w:p>
         </w:tc>
@@ -1920,7 +1920,7 @@
                 <w:szCs w:val="20"/>
                 <w:color w:val="111111"/>
               </w:rPr>
-              <w:t xml:space="preserve">0.13</w:t>
+              <w:t xml:space="preserve">0.161</w:t>
             </w:r>
           </w:p>
         </w:tc>
@@ -1951,7 +1951,7 @@
                 <w:szCs w:val="20"/>
                 <w:color w:val="111111"/>
               </w:rPr>
-              <w:t xml:space="preserve">0.13</w:t>
+              <w:t xml:space="preserve">0.161</w:t>
             </w:r>
           </w:p>
         </w:tc>

</xml_diff>